<commit_message>
Added basic pelteir element code
</commit_message>
<xml_diff>
--- a/DIY flow heat reactor for protein nanoparticle synthesis.docx
+++ b/DIY flow heat reactor for protein nanoparticle synthesis.docx
@@ -111,20 +111,62 @@
         <w:rPr>
           <w:lang w:val="en-US"/>
         </w:rPr>
-        <w:t>, cooling module and a peristaltic pump.</w:t>
-      </w:r>
-    </w:p>
-    <w:p>
-      <w:pPr>
-        <w:rPr>
-          <w:lang w:val="en-US"/>
-        </w:rPr>
-      </w:pPr>
-      <w:r>
-        <w:rPr>
-          <w:lang w:val="en-US"/>
-        </w:rPr>
-        <w:t>Peristaltic pump delivers reaction mixture</w:t>
+        <w:t xml:space="preserve">, cooling module and a </w:t>
+      </w:r>
+      <w:r>
+        <w:rPr>
+          <w:lang w:val="en-US"/>
+        </w:rPr>
+        <w:t>pumping unit</w:t>
+      </w:r>
+      <w:r>
+        <w:rPr>
+          <w:lang w:val="en-US"/>
+        </w:rPr>
+        <w:t>.</w:t>
+      </w:r>
+    </w:p>
+    <w:p>
+      <w:pPr>
+        <w:rPr>
+          <w:lang w:val="en-US"/>
+        </w:rPr>
+      </w:pPr>
+      <w:r>
+        <w:rPr>
+          <w:lang w:val="en-US"/>
+        </w:rPr>
+        <w:t xml:space="preserve">Pumping can be achieved using any commercially available pump. The requirements are (1) </w:t>
+      </w:r>
+      <w:r>
+        <w:rPr>
+          <w:lang w:val="en-US"/>
+        </w:rPr>
+        <w:br/>
+      </w:r>
+      <w:r>
+        <w:rPr>
+          <w:lang w:val="en-US"/>
+        </w:rPr>
+        <w:t>Pumping was achieved using difference in height of sample reservoir and system outlet</w:t>
+      </w:r>
+      <w:r>
+        <w:rPr>
+          <w:lang w:val="en-US"/>
+        </w:rPr>
+        <w:t xml:space="preserve">. </w:t>
+      </w:r>
+      <w:r>
+        <w:rPr>
+          <w:lang w:val="en-US"/>
+        </w:rPr>
+        <w:t>The unit</w:t>
+      </w:r>
+      <w:r>
+        <w:rPr>
+          <w:lang w:val="en-US"/>
+        </w:rPr>
+        <w:t xml:space="preserve"> delivers reaction mixture</w:t>
       </w:r>
       <w:r>
         <w:rPr>
@@ -172,20 +214,44 @@
         <w:rPr>
           <w:lang w:val="en-US"/>
         </w:rPr>
-        <w:t xml:space="preserve"> the mixture resides in the heating module.</w:t>
-      </w:r>
-    </w:p>
-    <w:p>
-      <w:pPr>
-        <w:rPr>
-          <w:lang w:val="en-US"/>
-        </w:rPr>
-      </w:pPr>
-      <w:r>
-        <w:rPr>
-          <w:lang w:val="en-US"/>
-        </w:rPr>
-        <w:t xml:space="preserve">Heating module consists of a flat aluminum tube housing, sandwiched between two heating tables. The tables are powered with 12V voltage supply and controlled </w:t>
+        <w:t xml:space="preserve"> the mixture resides in the heating module</w:t>
+      </w:r>
+      <w:r>
+        <w:rPr>
+          <w:lang w:val="en-US"/>
+        </w:rPr>
+        <w:t>, and thus contributes to the size control of resulting nanoparticles</w:t>
+      </w:r>
+      <w:r>
+        <w:rPr>
+          <w:lang w:val="en-US"/>
+        </w:rPr>
+        <w:t>.</w:t>
+      </w:r>
+    </w:p>
+    <w:p>
+      <w:pPr>
+        <w:rPr>
+          <w:lang w:val="en-US"/>
+        </w:rPr>
+      </w:pPr>
+      <w:r>
+        <w:rPr>
+          <w:lang w:val="en-US"/>
+        </w:rPr>
+        <w:t xml:space="preserve">Heating module consists of a flat aluminum tube housing, sandwiched between two heating tables. The tables are powered with </w:t>
+      </w:r>
+      <w:r>
+        <w:rPr>
+          <w:lang w:val="en-US"/>
+        </w:rPr>
+        <w:t>24</w:t>
+      </w:r>
+      <w:r>
+        <w:rPr>
+          <w:lang w:val="en-US"/>
+        </w:rPr>
+        <w:t xml:space="preserve">V voltage supply and controlled </w:t>
       </w:r>
       <w:r>
         <w:rPr>
@@ -203,7 +269,19 @@
         <w:rPr>
           <w:lang w:val="en-US"/>
         </w:rPr>
-        <w:t>board via MOSFET transistors</w:t>
+        <w:t xml:space="preserve">board </w:t>
+      </w:r>
+      <w:r>
+        <w:rPr>
+          <w:lang w:val="en-US"/>
+        </w:rPr>
+        <w:t>through</w:t>
+      </w:r>
+      <w:r>
+        <w:rPr>
+          <w:lang w:val="en-US"/>
+        </w:rPr>
+        <w:t xml:space="preserve"> MOSFET transistors</w:t>
       </w:r>
       <w:r>
         <w:rPr>
@@ -227,7 +305,19 @@
         <w:rPr>
           <w:lang w:val="en-US"/>
         </w:rPr>
-        <w:t xml:space="preserve">hold preset temperature (30~120C) via PID regulator. Temperature is measured </w:t>
+        <w:t>hold preset temperature (30~</w:t>
+      </w:r>
+      <w:r>
+        <w:rPr>
+          <w:lang w:val="en-US"/>
+        </w:rPr>
+        <w:t>95</w:t>
+      </w:r>
+      <w:r>
+        <w:rPr>
+          <w:lang w:val="en-US"/>
+        </w:rPr>
+        <w:t xml:space="preserve">C) via PID regulator. Temperature is measured </w:t>
       </w:r>
       <w:r>
         <w:rPr>
@@ -252,7 +342,19 @@
         <w:rPr>
           <w:lang w:val="en-US"/>
         </w:rPr>
-        <w:t>Plastic heat insulation and metal tube housing together provide even heat</w:t>
+        <w:t>Plastic heat insulation and metal tube housing together provide even</w:t>
+      </w:r>
+      <w:r>
+        <w:rPr>
+          <w:lang w:val="en-US"/>
+        </w:rPr>
+        <w:t xml:space="preserve"> and reproducible</w:t>
+      </w:r>
+      <w:r>
+        <w:rPr>
+          <w:lang w:val="en-US"/>
+        </w:rPr>
+        <w:t xml:space="preserve"> heat</w:t>
       </w:r>
       <w:r>
         <w:rPr>
@@ -270,7 +372,7 @@
         <w:rPr>
           <w:lang w:val="en-US"/>
         </w:rPr>
-        <w:t>reaction mixture. The uniformity is monitored by the difference between the two sensors and is reaches no more than 0.2C at 70C and 1C at 120C.</w:t>
+        <w:t xml:space="preserve">reaction mixture. </w:t>
       </w:r>
     </w:p>
     <w:p>
@@ -356,14 +458,33 @@
         <w:rPr>
           <w:lang w:val="en-US"/>
         </w:rPr>
-        <w:t xml:space="preserve">transitional processes. For these reasons, </w:t>
-      </w:r>
-      <w:r>
-        <w:rPr>
-          <w:lang w:val="en-US"/>
-        </w:rPr>
-        <w:t>cooling module is used, as it accounts for rapid and reproducible reaction quenching.</w:t>
-      </w:r>
+        <w:t xml:space="preserve">transitional processes. </w:t>
+      </w:r>
+      <w:r>
+        <w:rPr>
+          <w:lang w:val="en-US"/>
+        </w:rPr>
+        <w:t>We investigated</w:t>
+      </w:r>
+      <w:r>
+        <w:rPr>
+          <w:lang w:val="en-US"/>
+        </w:rPr>
+        <w:t xml:space="preserve"> temperature distribution along the tube using IR imaging. </w:t>
+      </w:r>
+      <w:r>
+        <w:rPr>
+          <w:lang w:val="en-US"/>
+        </w:rPr>
+        <w:t xml:space="preserve">Solution of a dye was pumped through the system for 10 minutes to achieve a steady state. Next, upper cover was quickly removed and the tube was imaged using FLIR camera and further analyzed with ImageJ software. </w:t>
+      </w:r>
+    </w:p>
+    <w:p>
+      <w:pPr>
+        <w:rPr>
+          <w:lang w:val="en-US"/>
+        </w:rPr>
+      </w:pPr>
     </w:p>
     <w:p>
       <w:pPr>
@@ -442,6 +563,219 @@
         </w:rPr>
         <w:t>Discussion</w:t>
       </w:r>
+    </w:p>
+    <w:p>
+      <w:pPr>
+        <w:rPr>
+          <w:lang w:val="en-US"/>
+        </w:rPr>
+      </w:pPr>
+    </w:p>
+    <w:p>
+      <w:pPr>
+        <w:rPr>
+          <w:lang w:val="en-US"/>
+        </w:rPr>
+      </w:pPr>
+    </w:p>
+    <w:p>
+      <w:pPr>
+        <w:rPr>
+          <w:lang w:val="en-US"/>
+        </w:rPr>
+      </w:pPr>
+    </w:p>
+    <w:p>
+      <w:r>
+        <w:t>Рисунки</w:t>
+      </w:r>
+    </w:p>
+    <w:p>
+      <w:r>
+        <w:t>Тезисы</w:t>
+      </w:r>
+    </w:p>
+    <w:p>
+      <w:r>
+        <w:t xml:space="preserve">Введение </w:t>
+      </w:r>
+    </w:p>
+    <w:p>
+      <w:r>
+        <w:t>наночастицы хороши для опухолей</w:t>
+      </w:r>
+    </w:p>
+    <w:p>
+      <w:pPr>
+        <w:rPr>
+          <w:lang w:val="en-US"/>
+        </w:rPr>
+      </w:pPr>
+      <w:r>
+        <w:t xml:space="preserve">В последнее время наночастицы активно </w:t>
+      </w:r>
+      <w:proofErr w:type="spellStart"/>
+      <w:r>
+        <w:t>разиваются</w:t>
+      </w:r>
+      <w:proofErr w:type="spellEnd"/>
+      <w:r>
+        <w:t xml:space="preserve"> </w:t>
+      </w:r>
+      <w:r>
+        <w:rPr>
+          <w:lang w:val="en-US"/>
+        </w:rPr>
+        <w:t>material</w:t>
+      </w:r>
+      <w:r>
+        <w:t xml:space="preserve"> </w:t>
+      </w:r>
+      <w:r>
+        <w:rPr>
+          <w:lang w:val="en-US"/>
+        </w:rPr>
+        <w:t>science</w:t>
+      </w:r>
+    </w:p>
+    <w:p>
+      <w:r>
+        <w:t xml:space="preserve">Это происходит </w:t>
+      </w:r>
+      <w:proofErr w:type="gramStart"/>
+      <w:r>
+        <w:t>из за</w:t>
+      </w:r>
+      <w:proofErr w:type="gramEnd"/>
+      <w:r>
+        <w:t xml:space="preserve"> свойств таких как бла </w:t>
+      </w:r>
+      <w:proofErr w:type="spellStart"/>
+      <w:r>
+        <w:t>бла</w:t>
+      </w:r>
+      <w:proofErr w:type="spellEnd"/>
+    </w:p>
+    <w:p>
+      <w:r>
+        <w:t>Или начать с методов синтеза</w:t>
+      </w:r>
+    </w:p>
+    <w:p/>
+    <w:p>
+      <w:r>
+        <w:t>Несколько вариантов, на одном экране, увидеть стратегию</w:t>
+      </w:r>
+    </w:p>
+    <w:p/>
+    <w:p/>
+    <w:p>
+      <w:proofErr w:type="spellStart"/>
+      <w:r>
+        <w:rPr>
+          <w:lang w:val="en-US"/>
+        </w:rPr>
+        <w:t>Discusion</w:t>
+      </w:r>
+      <w:proofErr w:type="spellEnd"/>
+    </w:p>
+    <w:p>
+      <w:r>
+        <w:t>Что может позволить</w:t>
+      </w:r>
+    </w:p>
+    <w:p>
+      <w:pPr>
+        <w:rPr>
+          <w:lang w:val="en-US"/>
+        </w:rPr>
+      </w:pPr>
+      <w:r>
+        <w:rPr>
+          <w:lang w:val="en-US"/>
+        </w:rPr>
+        <w:t>Limitations</w:t>
+      </w:r>
+    </w:p>
+    <w:p>
+      <w:r>
+        <w:t>Автоматизация</w:t>
+      </w:r>
+    </w:p>
+    <w:p>
+      <w:r>
+        <w:rPr>
+          <w:lang w:val="en-US"/>
+        </w:rPr>
+        <w:t xml:space="preserve">Conclusion </w:t>
+      </w:r>
+      <w:r>
+        <w:t>необычный</w:t>
+      </w:r>
+    </w:p>
+    <w:p>
+      <w:r>
+        <w:t>Та же автоматизация замкнутый цикл синтеза</w:t>
+      </w:r>
+    </w:p>
+    <w:p>
+      <w:r>
+        <w:br w:type="page"/>
+      </w:r>
+    </w:p>
+    <w:p>
+      <w:r>
+        <w:rPr>
+          <w:lang w:val="en-US"/>
+        </w:rPr>
+        <w:lastRenderedPageBreak/>
+        <w:br/>
+        <w:t>Flow synthesis PNP microfluidics</w:t>
+      </w:r>
+      <w:r>
+        <w:rPr>
+          <w:lang w:val="en-US"/>
+        </w:rPr>
+        <w:br/>
+      </w:r>
+      <w:hyperlink r:id="rId4" w:history="1">
+        <w:r>
+          <w:rPr>
+            <w:rStyle w:val="a3"/>
+            <w:rFonts w:ascii="Arial" w:hAnsi="Arial" w:cs="Arial"/>
+            <w:b/>
+            <w:bCs/>
+            <w:color w:val="4F5671"/>
+            <w:sz w:val="18"/>
+            <w:szCs w:val="18"/>
+            <w:shd w:val="clear" w:color="auto" w:fill="FFFFFF"/>
+            <w:lang w:val="en-US"/>
+          </w:rPr>
+          <w:t>doi.org/10.3390/pr7050290</w:t>
+        </w:r>
+      </w:hyperlink>
+    </w:p>
+    <w:p/>
+    <w:p>
+      <w:pPr>
+        <w:rPr>
+          <w:lang w:val="en-US"/>
+        </w:rPr>
+      </w:pPr>
+    </w:p>
+    <w:p>
+      <w:pPr>
+        <w:rPr>
+          <w:lang w:val="en-US"/>
+        </w:rPr>
+      </w:pPr>
+    </w:p>
+    <w:p>
+      <w:pPr>
+        <w:rPr>
+          <w:lang w:val="en-US"/>
+        </w:rPr>
+      </w:pPr>
     </w:p>
     <w:sectPr>
       <w:pgSz w:w="11906" w:h="16838"/>
@@ -879,6 +1213,18 @@
     <w:semiHidden/>
     <w:unhideWhenUsed/>
   </w:style>
+  <w:style w:type="character" w:styleId="a3">
+    <w:name w:val="Hyperlink"/>
+    <w:basedOn w:val="a0"/>
+    <w:uiPriority w:val="99"/>
+    <w:semiHidden/>
+    <w:unhideWhenUsed/>
+    <w:rsid w:val="00882BCE"/>
+    <w:rPr>
+      <w:color w:val="0000FF"/>
+      <w:u w:val="single"/>
+    </w:rPr>
+  </w:style>
 </w:styles>
 </file>
 

</xml_diff>